<commit_message>
update template and watermark
</commit_message>
<xml_diff>
--- a/storage/app/default/documents/encounter-slip-opd.docx
+++ b/storage/app/default/documents/encounter-slip-opd.docx
@@ -1011,6 +1011,10 @@
         <w:tblStyle w:val="TableGrid"/>
         <w:tblW w:w="0" w:type="auto"/>
         <w:tblLayout w:type="fixed"/>
+        <w:tblCellMar>
+          <w:left w:w="57" w:type="dxa"/>
+          <w:right w:w="57" w:type="dxa"/>
+        </w:tblCellMar>
         <w:tblLook w:val="04A0" w:firstRow="1" w:lastRow="0" w:firstColumn="1" w:lastColumn="0" w:noHBand="0" w:noVBand="1"/>
       </w:tblPr>
       <w:tblGrid>
@@ -1028,14 +1032,12 @@
             <w:pPr>
               <w:jc w:val="center"/>
               <w:rPr>
-                <w:rFonts w:hint="cs"/>
                 <w:b/>
                 <w:bCs/>
                 <w:noProof/>
                 <w:cs/>
               </w:rPr>
             </w:pPr>
-            <w:bookmarkStart w:id="0" w:name="_GoBack"/>
             <w:r>
               <w:rPr>
                 <w:rFonts w:hint="cs"/>
@@ -1165,7 +1167,7 @@
                 <w:sz w:val="22"/>
                 <w:szCs w:val="22"/>
               </w:rPr>
-              <w:t>[encounters.clinic.clinicName;</w:t>
+              <w:t>[encounters.clinic.clinicName;]</w:t>
             </w:r>
           </w:p>
         </w:tc>
@@ -1280,6 +1282,8 @@
               <w:rPr>
                 <w:rFonts w:eastAsia="Liberation Serif"/>
                 <w:noProof/>
+                <w:sz w:val="22"/>
+                <w:szCs w:val="22"/>
                 <w:u w:val="single"/>
               </w:rPr>
             </w:pPr>
@@ -1289,6 +1293,8 @@
                 <w:b/>
                 <w:bCs/>
                 <w:noProof/>
+                <w:sz w:val="22"/>
+                <w:szCs w:val="22"/>
                 <w:u w:val="single"/>
                 <w:cs/>
               </w:rPr>
@@ -1297,7 +1303,6 @@
           </w:p>
         </w:tc>
       </w:tr>
-      <w:bookmarkEnd w:id="0"/>
     </w:tbl>
     <w:p>
       <w:pPr>
@@ -1307,6 +1312,8 @@
           <w:szCs w:val="22"/>
         </w:rPr>
       </w:pPr>
+      <w:bookmarkStart w:id="0" w:name="_GoBack"/>
+      <w:bookmarkEnd w:id="0"/>
     </w:p>
     <w:sectPr>
       <w:headerReference w:type="default" r:id="rId6"/>

</xml_diff>

<commit_message>
add cashierId to payments, update template
</commit_message>
<xml_diff>
--- a/storage/app/default/documents/encounter-slip-opd.docx
+++ b/storage/app/default/documents/encounter-slip-opd.docx
@@ -762,7 +762,6 @@
           <w:lang w:bidi="th-TH"/>
         </w:rPr>
       </w:pPr>
-      <w:bookmarkStart w:id="0" w:name="_GoBack"/>
       <w:r>
         <w:rPr>
           <w:rFonts w:ascii="Browallia New" w:eastAsia="Liberation Serif" w:hAnsi="Browallia New" w:cs="Browallia New"/>
@@ -849,10 +848,27 @@
           <w:cs/>
           <w:lang w:bidi="th-TH"/>
         </w:rPr>
-        <w:t>ใบเคลมประกัน</w:t>
+        <w:t>ใบ</w:t>
+      </w:r>
+      <w:proofErr w:type="spellStart"/>
+      <w:r>
+        <w:rPr>
+          <w:rFonts w:ascii="Browallia New" w:eastAsia="Liberation Serif" w:hAnsi="Browallia New" w:cs="Browallia New"/>
+          <w:cs/>
+          <w:lang w:bidi="th-TH"/>
+        </w:rPr>
+        <w:t>เค</w:t>
+      </w:r>
+      <w:proofErr w:type="spellEnd"/>
+      <w:r>
+        <w:rPr>
+          <w:rFonts w:ascii="Browallia New" w:eastAsia="Liberation Serif" w:hAnsi="Browallia New" w:cs="Browallia New"/>
+          <w:cs/>
+          <w:lang w:bidi="th-TH"/>
+        </w:rPr>
+        <w:t>ลมประกัน</w:t>
       </w:r>
     </w:p>
-    <w:bookmarkEnd w:id="0"/>
     <w:p>
       <w:pPr>
         <w:pStyle w:val="Standard"/>
@@ -876,13 +892,23 @@
         </w:rPr>
         <w:t xml:space="preserve"> </w:t>
       </w:r>
+      <w:proofErr w:type="spellStart"/>
       <w:r>
         <w:rPr>
           <w:rFonts w:ascii="Browallia New" w:eastAsia="Liberation Serif" w:hAnsi="Browallia New" w:cs="Browallia New"/>
           <w:cs/>
           <w:lang w:bidi="th-TH"/>
         </w:rPr>
-        <w:t>อื่นๆ ระบุ</w:t>
+        <w:t>อื่นๆ</w:t>
+      </w:r>
+      <w:proofErr w:type="spellEnd"/>
+      <w:r>
+        <w:rPr>
+          <w:rFonts w:ascii="Browallia New" w:eastAsia="Liberation Serif" w:hAnsi="Browallia New" w:cs="Browallia New"/>
+          <w:cs/>
+          <w:lang w:bidi="th-TH"/>
+        </w:rPr>
+        <w:t xml:space="preserve"> ระบุ</w:t>
       </w:r>
       <w:r>
         <w:rPr>
@@ -1184,11 +1210,12 @@
               <w:rPr>
                 <w:rFonts w:eastAsia="Liberation Serif" w:hint="cs"/>
                 <w:noProof/>
+                <w:color w:val="FFFFFF" w:themeColor="background1"/>
                 <w:sz w:val="22"/>
                 <w:szCs w:val="22"/>
                 <w:cs/>
               </w:rPr>
-              <w:t xml:space="preserve"> </w:t>
+              <w:t>.</w:t>
             </w:r>
             <w:r>
               <w:rPr>
@@ -1286,6 +1313,8 @@
           <w:szCs w:val="22"/>
         </w:rPr>
       </w:pPr>
+      <w:bookmarkStart w:id="0" w:name="_GoBack"/>
+      <w:bookmarkEnd w:id="0"/>
     </w:p>
     <w:sectPr>
       <w:headerReference w:type="default" r:id="rId6"/>
@@ -1993,10 +2022,11 @@
                 <w:r>
                   <w:rPr>
                     <w:rFonts w:ascii="Browallia New" w:eastAsia="Liberation Serif" w:hAnsi="Browallia New" w:cs="Browallia New" w:hint="cs"/>
+                    <w:color w:val="FFFFFF" w:themeColor="background1"/>
                     <w:sz w:val="28"/>
                     <w:cs/>
                   </w:rPr>
-                  <w:t xml:space="preserve"> </w:t>
+                  <w:t>.</w:t>
                 </w:r>
                 <w:r>
                   <w:rPr>

</xml_diff>